<commit_message>
Added references for JSDescriptions
</commit_message>
<xml_diff>
--- a/documentation - midterms/JSDescription.docx
+++ b/documentation - midterms/JSDescription.docx
@@ -8,19 +8,11 @@
           <w:sz w:val="24"/>
         </w:rPr>
       </w:pPr>
-      <w:proofErr w:type="spellStart"/>
-      <w:r>
-        <w:rPr>
-          <w:sz w:val="24"/>
-        </w:rPr>
-        <w:t>Javascript</w:t>
-      </w:r>
-      <w:proofErr w:type="spellEnd"/>
-      <w:r>
-        <w:rPr>
-          <w:sz w:val="24"/>
-        </w:rPr>
-        <w:t xml:space="preserve"> (JS)</w:t>
+      <w:r>
+        <w:rPr>
+          <w:sz w:val="24"/>
+        </w:rPr>
+        <w:t>Javascript (JS)</w:t>
       </w:r>
     </w:p>
     <w:p>
@@ -56,21 +48,7 @@
         <w:rPr>
           <w:sz w:val="24"/>
         </w:rPr>
-        <w:t xml:space="preserve"> and dynamic scripting language for Web pages as well as in other non-browser environments (MDN </w:t>
-      </w:r>
-      <w:proofErr w:type="spellStart"/>
-      <w:r>
-        <w:rPr>
-          <w:sz w:val="24"/>
-        </w:rPr>
-        <w:t>webdocs</w:t>
-      </w:r>
-      <w:proofErr w:type="spellEnd"/>
-      <w:r>
-        <w:rPr>
-          <w:sz w:val="24"/>
-        </w:rPr>
-        <w:t xml:space="preserve">). </w:t>
+        <w:t xml:space="preserve"> and dynamic scripting language for Web pages as well as in other non-browser environments (MDN webdocs). </w:t>
       </w:r>
     </w:p>
     <w:p>
@@ -88,21 +66,7 @@
         <w:rPr>
           <w:sz w:val="24"/>
         </w:rPr>
-        <w:t xml:space="preserve">It was created by Brendan </w:t>
-      </w:r>
-      <w:proofErr w:type="spellStart"/>
-      <w:r>
-        <w:rPr>
-          <w:sz w:val="24"/>
-        </w:rPr>
-        <w:t>Eich</w:t>
-      </w:r>
-      <w:proofErr w:type="spellEnd"/>
-      <w:r>
-        <w:rPr>
-          <w:sz w:val="24"/>
-        </w:rPr>
-        <w:t xml:space="preserve"> in 1995</w:t>
+        <w:t>It was created by Brendan Eich in 1995</w:t>
       </w:r>
       <w:r>
         <w:rPr>
@@ -218,40 +182,26 @@
         <w:rPr>
           <w:sz w:val="24"/>
         </w:rPr>
+        <w:t xml:space="preserve"> LiveScript in September 1995 then JavaScript later in the same month</w:t>
+      </w:r>
+      <w:r>
+        <w:rPr>
+          <w:sz w:val="24"/>
+        </w:rPr>
+        <w:t>. The language was later handed over to the ECMA (</w:t>
+      </w:r>
+      <w:r>
+        <w:rPr>
+          <w:sz w:val="24"/>
+        </w:rPr>
+        <w:t>European Computer Manufacturer</w:t>
+      </w:r>
+      <w:r>
+        <w:rPr>
+          <w:sz w:val="24"/>
+        </w:rPr>
         <w:t xml:space="preserve"> </w:t>
       </w:r>
-      <w:proofErr w:type="spellStart"/>
-      <w:r>
-        <w:rPr>
-          <w:sz w:val="24"/>
-        </w:rPr>
-        <w:t>LiveScript</w:t>
-      </w:r>
-      <w:proofErr w:type="spellEnd"/>
-      <w:r>
-        <w:rPr>
-          <w:sz w:val="24"/>
-        </w:rPr>
-        <w:t xml:space="preserve"> in September 1995 then JavaScript later in the same month</w:t>
-      </w:r>
-      <w:r>
-        <w:rPr>
-          <w:sz w:val="24"/>
-        </w:rPr>
-        <w:t>. The language was later handed over to the ECMA (</w:t>
-      </w:r>
-      <w:r>
-        <w:rPr>
-          <w:sz w:val="24"/>
-        </w:rPr>
-        <w:t>European Computer Manufacturer</w:t>
-      </w:r>
-      <w:r>
-        <w:rPr>
-          <w:sz w:val="24"/>
-        </w:rPr>
-        <w:t xml:space="preserve"> </w:t>
-      </w:r>
       <w:r>
         <w:rPr>
           <w:sz w:val="24"/>
@@ -274,22 +224,98 @@
         <w:rPr>
           <w:sz w:val="24"/>
         </w:rPr>
-        <w:t>(</w:t>
-      </w:r>
-      <w:proofErr w:type="spellStart"/>
-      <w:r>
-        <w:rPr>
-          <w:sz w:val="24"/>
-        </w:rPr>
-        <w:t>ThoughtCo</w:t>
-      </w:r>
-      <w:proofErr w:type="spellEnd"/>
-      <w:r>
-        <w:rPr>
-          <w:sz w:val="24"/>
-        </w:rPr>
-        <w:t>).</w:t>
-      </w:r>
+        <w:t>(ThoughtCo).</w:t>
+      </w:r>
+    </w:p>
+    <w:p>
+      <w:pPr>
+        <w:rPr>
+          <w:sz w:val="24"/>
+        </w:rPr>
+      </w:pPr>
+      <w:r>
+        <w:rPr>
+          <w:sz w:val="24"/>
+        </w:rPr>
+        <w:t>References:</w:t>
+      </w:r>
+    </w:p>
+    <w:p>
+      <w:pPr>
+        <w:rPr>
+          <w:sz w:val="24"/>
+        </w:rPr>
+      </w:pPr>
+      <w:hyperlink r:id="rId6" w:history="1">
+        <w:r>
+          <w:rPr>
+            <w:rStyle w:val="Hyperlink"/>
+            <w:sz w:val="24"/>
+          </w:rPr>
+          <w:t>https://developer.mozilla.org/en-US/docs/Web/JavaScript/About_JavaScript</w:t>
+        </w:r>
+      </w:hyperlink>
+    </w:p>
+    <w:p>
+      <w:pPr>
+        <w:rPr>
+          <w:sz w:val="24"/>
+        </w:rPr>
+      </w:pPr>
+      <w:hyperlink r:id="rId7" w:history="1">
+        <w:r>
+          <w:rPr>
+            <w:rStyle w:val="Hyperlink"/>
+            <w:sz w:val="24"/>
+          </w:rPr>
+          <w:t>https://www.thoughtco.com/a-brief-history-of-javascript-2037675</w:t>
+        </w:r>
+      </w:hyperlink>
+    </w:p>
+    <w:p>
+      <w:pPr>
+        <w:rPr>
+          <w:sz w:val="24"/>
+        </w:rPr>
+      </w:pPr>
+      <w:hyperlink r:id="rId8" w:history="1">
+        <w:r>
+          <w:rPr>
+            <w:rStyle w:val="Hyperlink"/>
+            <w:sz w:val="24"/>
+          </w:rPr>
+          <w:t>https://medium.com/@benastontweet/lesson-1a-the-history-of-javascript-8c1ce3bffb17</w:t>
+        </w:r>
+      </w:hyperlink>
+    </w:p>
+    <w:p>
+      <w:pPr>
+        <w:rPr>
+          <w:sz w:val="24"/>
+        </w:rPr>
+      </w:pPr>
+      <w:r>
+        <w:rPr>
+          <w:sz w:val="24"/>
+        </w:rPr>
+        <w:t xml:space="preserve">picture: </w:t>
+      </w:r>
+      <w:hyperlink r:id="rId9" w:history="1">
+        <w:r>
+          <w:rPr>
+            <w:rStyle w:val="Hyperlink"/>
+            <w:sz w:val="24"/>
+          </w:rPr>
+          <w:t>http://www.edubilla.com/inventor/brendan-eich/</w:t>
+        </w:r>
+      </w:hyperlink>
+    </w:p>
+    <w:p>
+      <w:pPr>
+        <w:rPr>
+          <w:sz w:val="24"/>
+        </w:rPr>
+      </w:pPr>
       <w:bookmarkStart w:id="0" w:name="_GoBack"/>
       <w:bookmarkEnd w:id="0"/>
     </w:p>
@@ -863,6 +889,17 @@
       <w:contextualSpacing/>
     </w:pPr>
   </w:style>
+  <w:style w:type="character" w:styleId="Hyperlink">
+    <w:name w:val="Hyperlink"/>
+    <w:basedOn w:val="DefaultParagraphFont"/>
+    <w:uiPriority w:val="99"/>
+    <w:unhideWhenUsed/>
+    <w:rsid w:val="009702D7"/>
+    <w:rPr>
+      <w:color w:val="0563C1" w:themeColor="hyperlink"/>
+      <w:u w:val="single"/>
+    </w:rPr>
+  </w:style>
 </w:styles>
 </file>
 

</xml_diff>